<commit_message>
- Font style and size in combobox - initial file name and extension while saving
</commit_message>
<xml_diff>
--- a/target/classes/dutytempl/duty_list_template.docx
+++ b/target/classes/dutytempl/duty_list_template.docx
@@ -19,6 +19,8 @@
           <w:b/>
         </w:rPr>
       </w:pPr>
+      <w:bookmarkStart w:id="0" w:name="_GoBack"/>
+      <w:bookmarkEnd w:id="0"/>
     </w:p>
     <w:p>
       <w:pPr>
@@ -109,7 +111,7 @@
     <w:tbl>
       <w:tblPr>
         <w:tblStyle w:val="3"/>
-        <w:tblW w:w="11021" w:type="dxa"/>
+        <w:tblW w:w="11271" w:type="dxa"/>
         <w:tblInd w:w="-990" w:type="dxa"/>
         <w:tblBorders>
           <w:top w:val="single" w:color="00000A" w:sz="4" w:space="0"/>
@@ -119,7 +121,7 @@
           <w:insideH w:val="single" w:color="00000A" w:sz="4" w:space="0"/>
           <w:insideV w:val="single" w:color="00000A" w:sz="4" w:space="0"/>
         </w:tblBorders>
-        <w:tblLayout w:type="autofit"/>
+        <w:tblLayout w:type="fixed"/>
         <w:tblCellMar>
           <w:top w:w="0" w:type="dxa"/>
           <w:left w:w="108" w:type="dxa"/>
@@ -130,13 +132,13 @@
       <w:tblGrid>
         <w:gridCol w:w="1184"/>
         <w:gridCol w:w="1274"/>
-        <w:gridCol w:w="1230"/>
-        <w:gridCol w:w="1078"/>
-        <w:gridCol w:w="952"/>
-        <w:gridCol w:w="1193"/>
-        <w:gridCol w:w="1234"/>
-        <w:gridCol w:w="1254"/>
-        <w:gridCol w:w="1622"/>
+        <w:gridCol w:w="1151"/>
+        <w:gridCol w:w="1016"/>
+        <w:gridCol w:w="1004"/>
+        <w:gridCol w:w="1246"/>
+        <w:gridCol w:w="1200"/>
+        <w:gridCol w:w="1281"/>
+        <w:gridCol w:w="1915"/>
       </w:tblGrid>
       <w:tr>
         <w:tblPrEx>
@@ -219,7 +221,7 @@
         </w:tc>
         <w:tc>
           <w:tcPr>
-            <w:tcW w:w="1230" w:type="dxa"/>
+            <w:tcW w:w="1151" w:type="dxa"/>
             <w:tcBorders>
               <w:top w:val="single" w:color="00000A" w:sz="4" w:space="0"/>
               <w:left w:val="single" w:color="00000A" w:sz="4" w:space="0"/>
@@ -257,7 +259,7 @@
         </w:tc>
         <w:tc>
           <w:tcPr>
-            <w:tcW w:w="1078" w:type="dxa"/>
+            <w:tcW w:w="1016" w:type="dxa"/>
             <w:tcBorders>
               <w:top w:val="single" w:color="00000A" w:sz="4" w:space="0"/>
               <w:left w:val="single" w:color="00000A" w:sz="4" w:space="0"/>
@@ -288,7 +290,7 @@
         </w:tc>
         <w:tc>
           <w:tcPr>
-            <w:tcW w:w="952" w:type="dxa"/>
+            <w:tcW w:w="1004" w:type="dxa"/>
             <w:tcBorders>
               <w:top w:val="single" w:color="00000A" w:sz="4" w:space="0"/>
               <w:left w:val="single" w:color="00000A" w:sz="4" w:space="0"/>
@@ -319,7 +321,7 @@
         </w:tc>
         <w:tc>
           <w:tcPr>
-            <w:tcW w:w="1193" w:type="dxa"/>
+            <w:tcW w:w="1246" w:type="dxa"/>
             <w:tcBorders>
               <w:top w:val="single" w:color="00000A" w:sz="4" w:space="0"/>
               <w:left w:val="single" w:color="00000A" w:sz="4" w:space="0"/>
@@ -351,7 +353,7 @@
         </w:tc>
         <w:tc>
           <w:tcPr>
-            <w:tcW w:w="1234" w:type="dxa"/>
+            <w:tcW w:w="1200" w:type="dxa"/>
             <w:tcBorders>
               <w:top w:val="single" w:color="00000A" w:sz="4" w:space="0"/>
               <w:left w:val="single" w:color="00000A" w:sz="4" w:space="0"/>
@@ -382,7 +384,7 @@
         </w:tc>
         <w:tc>
           <w:tcPr>
-            <w:tcW w:w="1254" w:type="dxa"/>
+            <w:tcW w:w="1281" w:type="dxa"/>
             <w:tcBorders>
               <w:top w:val="single" w:color="00000A" w:sz="4" w:space="0"/>
               <w:left w:val="single" w:color="00000A" w:sz="4" w:space="0"/>
@@ -413,7 +415,7 @@
         </w:tc>
         <w:tc>
           <w:tcPr>
-            <w:tcW w:w="1622" w:type="dxa"/>
+            <w:tcW w:w="1915" w:type="dxa"/>
             <w:tcBorders>
               <w:top w:val="single" w:color="00000A" w:sz="4" w:space="0"/>
               <w:left w:val="single" w:color="00000A" w:sz="4" w:space="0"/>
@@ -439,6 +441,349 @@
                 <w:rFonts w:ascii="Times New Roman" w:hAnsi="Times New Roman"/>
               </w:rPr>
               <w:t>Примітка</w:t>
+            </w:r>
+          </w:p>
+        </w:tc>
+      </w:tr>
+      <w:tr>
+        <w:tblPrEx>
+          <w:tblBorders>
+            <w:top w:val="single" w:color="00000A" w:sz="4" w:space="0"/>
+            <w:left w:val="single" w:color="00000A" w:sz="4" w:space="0"/>
+            <w:bottom w:val="single" w:color="00000A" w:sz="4" w:space="0"/>
+            <w:right w:val="single" w:color="00000A" w:sz="4" w:space="0"/>
+            <w:insideH w:val="single" w:color="00000A" w:sz="4" w:space="0"/>
+            <w:insideV w:val="single" w:color="00000A" w:sz="4" w:space="0"/>
+          </w:tblBorders>
+        </w:tblPrEx>
+        <w:trPr>
+          <w:trHeight w:val="397" w:hRule="atLeast"/>
+        </w:trPr>
+        <w:tc>
+          <w:tcPr>
+            <w:tcW w:w="1184" w:type="dxa"/>
+            <w:tcBorders>
+              <w:top w:val="single" w:color="00000A" w:sz="4" w:space="0"/>
+              <w:left w:val="single" w:color="00000A" w:sz="4" w:space="0"/>
+              <w:bottom w:val="single" w:color="00000A" w:sz="4" w:space="0"/>
+              <w:right w:val="single" w:color="00000A" w:sz="4" w:space="0"/>
+            </w:tcBorders>
+            <w:shd w:val="clear" w:color="auto" w:fill="auto"/>
+            <w:tcMar>
+              <w:left w:w="108" w:type="dxa"/>
+            </w:tcMar>
+            <w:vAlign w:val="center"/>
+          </w:tcPr>
+          <w:p>
+            <w:pPr>
+              <w:ind w:left="0"/>
+              <w:jc w:val="center"/>
+              <w:rPr>
+                <w:rFonts w:hint="default" w:ascii="Times New Roman" w:hAnsi="Times New Roman" w:cs="Times New Roman"/>
+                <w:sz w:val="20"/>
+                <w:szCs w:val="20"/>
+                <w:lang w:val="en"/>
+              </w:rPr>
+            </w:pPr>
+            <w:r>
+              <w:rPr>
+                <w:rFonts w:hint="default" w:ascii="Times New Roman" w:hAnsi="Times New Roman" w:cs="Times New Roman"/>
+                <w:sz w:val="20"/>
+                <w:szCs w:val="20"/>
+                <w:lang w:val="en"/>
+              </w:rPr>
+              <w:t>#{5}</w:t>
+            </w:r>
+          </w:p>
+        </w:tc>
+        <w:tc>
+          <w:tcPr>
+            <w:tcW w:w="1274" w:type="dxa"/>
+            <w:tcBorders>
+              <w:top w:val="single" w:color="00000A" w:sz="4" w:space="0"/>
+              <w:left w:val="single" w:color="00000A" w:sz="4" w:space="0"/>
+              <w:bottom w:val="single" w:color="00000A" w:sz="4" w:space="0"/>
+              <w:right w:val="single" w:color="00000A" w:sz="4" w:space="0"/>
+            </w:tcBorders>
+            <w:shd w:val="clear" w:color="auto" w:fill="auto"/>
+            <w:tcMar>
+              <w:left w:w="108" w:type="dxa"/>
+            </w:tcMar>
+            <w:vAlign w:val="center"/>
+          </w:tcPr>
+          <w:p>
+            <w:pPr>
+              <w:ind w:left="0"/>
+              <w:jc w:val="center"/>
+              <w:rPr>
+                <w:rFonts w:hint="default" w:ascii="Times New Roman" w:hAnsi="Times New Roman" w:cs="Times New Roman"/>
+                <w:sz w:val="20"/>
+                <w:szCs w:val="20"/>
+                <w:lang w:val="en"/>
+              </w:rPr>
+            </w:pPr>
+            <w:r>
+              <w:rPr>
+                <w:rFonts w:hint="default" w:ascii="Times New Roman" w:hAnsi="Times New Roman" w:cs="Times New Roman"/>
+                <w:sz w:val="20"/>
+                <w:szCs w:val="20"/>
+                <w:lang w:val="en"/>
+              </w:rPr>
+              <w:t>#{all5}</w:t>
+            </w:r>
+          </w:p>
+        </w:tc>
+        <w:tc>
+          <w:tcPr>
+            <w:tcW w:w="1151" w:type="dxa"/>
+            <w:tcBorders>
+              <w:top w:val="single" w:color="00000A" w:sz="4" w:space="0"/>
+              <w:left w:val="single" w:color="00000A" w:sz="4" w:space="0"/>
+              <w:bottom w:val="single" w:color="00000A" w:sz="4" w:space="0"/>
+              <w:right w:val="single" w:color="00000A" w:sz="4" w:space="0"/>
+            </w:tcBorders>
+            <w:shd w:val="clear" w:color="auto" w:fill="auto"/>
+            <w:tcMar>
+              <w:left w:w="108" w:type="dxa"/>
+            </w:tcMar>
+            <w:vAlign w:val="center"/>
+          </w:tcPr>
+          <w:p>
+            <w:pPr>
+              <w:ind w:left="0"/>
+              <w:jc w:val="center"/>
+              <w:rPr>
+                <w:rFonts w:hint="default" w:ascii="Times New Roman" w:hAnsi="Times New Roman" w:cs="Times New Roman"/>
+                <w:sz w:val="20"/>
+                <w:szCs w:val="20"/>
+                <w:lang w:val="en"/>
+              </w:rPr>
+            </w:pPr>
+            <w:r>
+              <w:rPr>
+                <w:rFonts w:hint="default" w:ascii="Times New Roman" w:hAnsi="Times New Roman" w:cs="Times New Roman"/>
+                <w:sz w:val="20"/>
+                <w:szCs w:val="20"/>
+                <w:lang w:val="en"/>
+              </w:rPr>
+              <w:t>#{pres5}</w:t>
+            </w:r>
+          </w:p>
+        </w:tc>
+        <w:tc>
+          <w:tcPr>
+            <w:tcW w:w="1016" w:type="dxa"/>
+            <w:tcBorders>
+              <w:top w:val="single" w:color="00000A" w:sz="4" w:space="0"/>
+              <w:left w:val="single" w:color="00000A" w:sz="4" w:space="0"/>
+              <w:bottom w:val="single" w:color="00000A" w:sz="4" w:space="0"/>
+              <w:right w:val="single" w:color="00000A" w:sz="4" w:space="0"/>
+            </w:tcBorders>
+            <w:shd w:val="clear" w:color="auto" w:fill="auto"/>
+            <w:tcMar>
+              <w:left w:w="108" w:type="dxa"/>
+            </w:tcMar>
+            <w:vAlign w:val="center"/>
+          </w:tcPr>
+          <w:p>
+            <w:pPr>
+              <w:ind w:left="0"/>
+              <w:jc w:val="center"/>
+              <w:rPr>
+                <w:rFonts w:hint="default" w:ascii="Times New Roman" w:hAnsi="Times New Roman" w:cs="Times New Roman"/>
+                <w:sz w:val="20"/>
+                <w:szCs w:val="20"/>
+              </w:rPr>
+            </w:pPr>
+            <w:r>
+              <w:rPr>
+                <w:rFonts w:hint="default" w:ascii="Times New Roman" w:hAnsi="Times New Roman" w:cs="Times New Roman"/>
+                <w:sz w:val="20"/>
+                <w:szCs w:val="20"/>
+                <w:lang w:val="en"/>
+              </w:rPr>
+              <w:t>#{duty5}</w:t>
+            </w:r>
+          </w:p>
+        </w:tc>
+        <w:tc>
+          <w:tcPr>
+            <w:tcW w:w="1004" w:type="dxa"/>
+            <w:tcBorders>
+              <w:top w:val="single" w:color="00000A" w:sz="4" w:space="0"/>
+              <w:left w:val="single" w:color="00000A" w:sz="4" w:space="0"/>
+              <w:bottom w:val="single" w:color="00000A" w:sz="4" w:space="0"/>
+              <w:right w:val="single" w:color="00000A" w:sz="4" w:space="0"/>
+            </w:tcBorders>
+            <w:shd w:val="clear" w:color="auto" w:fill="auto"/>
+            <w:tcMar>
+              <w:left w:w="108" w:type="dxa"/>
+            </w:tcMar>
+            <w:vAlign w:val="center"/>
+          </w:tcPr>
+          <w:p>
+            <w:pPr>
+              <w:ind w:left="0" w:leftChars="0"/>
+              <w:jc w:val="center"/>
+              <w:rPr>
+                <w:rFonts w:hint="default" w:ascii="Times New Roman" w:hAnsi="Times New Roman" w:cs="Times New Roman"/>
+                <w:sz w:val="20"/>
+                <w:szCs w:val="20"/>
+              </w:rPr>
+            </w:pPr>
+            <w:r>
+              <w:rPr>
+                <w:rFonts w:hint="default" w:ascii="Times New Roman" w:hAnsi="Times New Roman" w:cs="Times New Roman"/>
+                <w:sz w:val="20"/>
+                <w:szCs w:val="20"/>
+                <w:lang w:val="en"/>
+              </w:rPr>
+              <w:t>#{ill5}</w:t>
+            </w:r>
+          </w:p>
+        </w:tc>
+        <w:tc>
+          <w:tcPr>
+            <w:tcW w:w="1246" w:type="dxa"/>
+            <w:tcBorders>
+              <w:top w:val="single" w:color="00000A" w:sz="4" w:space="0"/>
+              <w:left w:val="single" w:color="00000A" w:sz="4" w:space="0"/>
+              <w:bottom w:val="single" w:color="00000A" w:sz="4" w:space="0"/>
+              <w:right w:val="single" w:color="00000A" w:sz="4" w:space="0"/>
+            </w:tcBorders>
+            <w:shd w:val="clear" w:color="auto" w:fill="auto"/>
+            <w:tcMar>
+              <w:left w:w="108" w:type="dxa"/>
+            </w:tcMar>
+            <w:vAlign w:val="center"/>
+          </w:tcPr>
+          <w:p>
+            <w:pPr>
+              <w:ind w:left="0" w:leftChars="0"/>
+              <w:jc w:val="center"/>
+              <w:rPr>
+                <w:rFonts w:hint="default" w:ascii="Times New Roman" w:hAnsi="Times New Roman" w:cs="Times New Roman"/>
+                <w:sz w:val="20"/>
+                <w:szCs w:val="20"/>
+              </w:rPr>
+            </w:pPr>
+            <w:r>
+              <w:rPr>
+                <w:rFonts w:hint="default" w:ascii="Times New Roman" w:hAnsi="Times New Roman" w:cs="Times New Roman"/>
+                <w:sz w:val="20"/>
+                <w:szCs w:val="20"/>
+                <w:lang w:val="en"/>
+              </w:rPr>
+              <w:t>#{hosp5}</w:t>
+            </w:r>
+          </w:p>
+        </w:tc>
+        <w:tc>
+          <w:tcPr>
+            <w:tcW w:w="1200" w:type="dxa"/>
+            <w:tcBorders>
+              <w:top w:val="single" w:color="00000A" w:sz="4" w:space="0"/>
+              <w:left w:val="single" w:color="00000A" w:sz="4" w:space="0"/>
+              <w:bottom w:val="single" w:color="00000A" w:sz="4" w:space="0"/>
+              <w:right w:val="single" w:color="00000A" w:sz="4" w:space="0"/>
+            </w:tcBorders>
+            <w:shd w:val="clear" w:color="auto" w:fill="auto"/>
+            <w:tcMar>
+              <w:left w:w="108" w:type="dxa"/>
+            </w:tcMar>
+            <w:vAlign w:val="center"/>
+          </w:tcPr>
+          <w:p>
+            <w:pPr>
+              <w:ind w:left="0" w:leftChars="0"/>
+              <w:jc w:val="center"/>
+              <w:rPr>
+                <w:rFonts w:hint="default" w:ascii="Times New Roman" w:hAnsi="Times New Roman" w:cs="Times New Roman"/>
+                <w:sz w:val="20"/>
+                <w:szCs w:val="20"/>
+              </w:rPr>
+            </w:pPr>
+            <w:r>
+              <w:rPr>
+                <w:rFonts w:hint="default" w:ascii="Times New Roman" w:hAnsi="Times New Roman" w:cs="Times New Roman"/>
+                <w:sz w:val="20"/>
+                <w:szCs w:val="20"/>
+                <w:lang w:val="en"/>
+              </w:rPr>
+              <w:t>#{vac5}</w:t>
+            </w:r>
+          </w:p>
+        </w:tc>
+        <w:tc>
+          <w:tcPr>
+            <w:tcW w:w="1281" w:type="dxa"/>
+            <w:tcBorders>
+              <w:top w:val="single" w:color="00000A" w:sz="4" w:space="0"/>
+              <w:left w:val="single" w:color="00000A" w:sz="4" w:space="0"/>
+              <w:bottom w:val="single" w:color="00000A" w:sz="4" w:space="0"/>
+              <w:right w:val="single" w:color="00000A" w:sz="4" w:space="0"/>
+            </w:tcBorders>
+            <w:shd w:val="clear" w:color="auto" w:fill="auto"/>
+            <w:tcMar>
+              <w:left w:w="108" w:type="dxa"/>
+            </w:tcMar>
+            <w:vAlign w:val="center"/>
+          </w:tcPr>
+          <w:p>
+            <w:pPr>
+              <w:ind w:left="0" w:leftChars="0"/>
+              <w:jc w:val="center"/>
+              <w:rPr>
+                <w:rFonts w:hint="default" w:ascii="Times New Roman" w:hAnsi="Times New Roman" w:cs="Times New Roman"/>
+                <w:sz w:val="20"/>
+                <w:szCs w:val="20"/>
+              </w:rPr>
+            </w:pPr>
+            <w:r>
+              <w:rPr>
+                <w:rFonts w:hint="default" w:ascii="Times New Roman" w:hAnsi="Times New Roman" w:cs="Times New Roman"/>
+                <w:sz w:val="20"/>
+                <w:szCs w:val="20"/>
+                <w:lang w:val="en"/>
+              </w:rPr>
+              <w:t>#{leave5}</w:t>
+            </w:r>
+          </w:p>
+        </w:tc>
+        <w:tc>
+          <w:tcPr>
+            <w:tcW w:w="1915" w:type="dxa"/>
+            <w:tcBorders>
+              <w:top w:val="single" w:color="00000A" w:sz="4" w:space="0"/>
+              <w:left w:val="single" w:color="00000A" w:sz="4" w:space="0"/>
+              <w:bottom w:val="single" w:color="00000A" w:sz="4" w:space="0"/>
+              <w:right w:val="single" w:color="00000A" w:sz="4" w:space="0"/>
+            </w:tcBorders>
+            <w:shd w:val="clear" w:color="auto" w:fill="auto"/>
+            <w:tcMar>
+              <w:left w:w="108" w:type="dxa"/>
+            </w:tcMar>
+            <w:vAlign w:val="center"/>
+          </w:tcPr>
+          <w:p>
+            <w:pPr>
+              <w:ind w:left="0" w:leftChars="0"/>
+              <w:jc w:val="center"/>
+              <w:rPr>
+                <w:rFonts w:hint="default" w:ascii="Times New Roman" w:hAnsi="Times New Roman" w:cs="Times New Roman"/>
+                <w:sz w:val="20"/>
+                <w:szCs w:val="20"/>
+                <w:lang w:val="en"/>
+              </w:rPr>
+            </w:pPr>
+            <w:r>
+              <w:rPr>
+                <w:rFonts w:hint="default" w:ascii="Times New Roman" w:hAnsi="Times New Roman" w:cs="Times New Roman"/>
+                <w:sz w:val="20"/>
+                <w:szCs w:val="20"/>
+                <w:lang w:val="en"/>
+              </w:rPr>
+              <w:t>#{other5}</w:t>
             </w:r>
           </w:p>
         </w:tc>
@@ -486,17 +831,16 @@
                 <w:rFonts w:hint="default" w:ascii="Times New Roman" w:hAnsi="Times New Roman" w:cs="Times New Roman"/>
                 <w:sz w:val="20"/>
                 <w:szCs w:val="20"/>
-                <w:lang w:val="en"/>
-              </w:rPr>
-            </w:pPr>
-            <w:r>
-              <w:rPr>
-                <w:rFonts w:hint="default" w:ascii="Times New Roman" w:hAnsi="Times New Roman" w:cs="Times New Roman"/>
-                <w:sz w:val="20"/>
-                <w:szCs w:val="20"/>
-                <w:lang w:val="en"/>
-              </w:rPr>
-              <w:t>#{5}</w:t>
+              </w:rPr>
+            </w:pPr>
+            <w:r>
+              <w:rPr>
+                <w:rFonts w:hint="default" w:ascii="Times New Roman" w:hAnsi="Times New Roman" w:cs="Times New Roman"/>
+                <w:sz w:val="20"/>
+                <w:szCs w:val="20"/>
+                <w:lang w:val="en"/>
+              </w:rPr>
+              <w:t>#{4}</w:t>
             </w:r>
           </w:p>
         </w:tc>
@@ -533,86 +877,87 @@
                 <w:szCs w:val="20"/>
                 <w:lang w:val="en"/>
               </w:rPr>
-              <w:t>#{all5}</w:t>
-            </w:r>
-          </w:p>
-        </w:tc>
-        <w:tc>
-          <w:tcPr>
-            <w:tcW w:w="1230" w:type="dxa"/>
-            <w:tcBorders>
-              <w:top w:val="single" w:color="00000A" w:sz="4" w:space="0"/>
-              <w:left w:val="single" w:color="00000A" w:sz="4" w:space="0"/>
-              <w:bottom w:val="single" w:color="00000A" w:sz="4" w:space="0"/>
-              <w:right w:val="single" w:color="00000A" w:sz="4" w:space="0"/>
-            </w:tcBorders>
-            <w:shd w:val="clear" w:color="auto" w:fill="auto"/>
-            <w:tcMar>
-              <w:left w:w="108" w:type="dxa"/>
-            </w:tcMar>
-            <w:vAlign w:val="center"/>
-          </w:tcPr>
-          <w:p>
-            <w:pPr>
-              <w:ind w:left="0"/>
-              <w:jc w:val="center"/>
-              <w:rPr>
-                <w:rFonts w:hint="default" w:ascii="Times New Roman" w:hAnsi="Times New Roman" w:cs="Times New Roman"/>
-                <w:sz w:val="20"/>
-                <w:szCs w:val="20"/>
-                <w:lang w:val="en"/>
-              </w:rPr>
-            </w:pPr>
-            <w:r>
-              <w:rPr>
-                <w:rFonts w:hint="default" w:ascii="Times New Roman" w:hAnsi="Times New Roman" w:cs="Times New Roman"/>
-                <w:sz w:val="20"/>
-                <w:szCs w:val="20"/>
-                <w:lang w:val="en"/>
-              </w:rPr>
-              <w:t>#{pres5}</w:t>
-            </w:r>
-          </w:p>
-        </w:tc>
-        <w:tc>
-          <w:tcPr>
-            <w:tcW w:w="1078" w:type="dxa"/>
-            <w:tcBorders>
-              <w:top w:val="single" w:color="00000A" w:sz="4" w:space="0"/>
-              <w:left w:val="single" w:color="00000A" w:sz="4" w:space="0"/>
-              <w:bottom w:val="single" w:color="00000A" w:sz="4" w:space="0"/>
-              <w:right w:val="single" w:color="00000A" w:sz="4" w:space="0"/>
-            </w:tcBorders>
-            <w:shd w:val="clear" w:color="auto" w:fill="auto"/>
-            <w:tcMar>
-              <w:left w:w="108" w:type="dxa"/>
-            </w:tcMar>
-            <w:vAlign w:val="center"/>
-          </w:tcPr>
-          <w:p>
-            <w:pPr>
-              <w:ind w:left="0"/>
-              <w:jc w:val="center"/>
-              <w:rPr>
-                <w:rFonts w:hint="default" w:ascii="Times New Roman" w:hAnsi="Times New Roman" w:cs="Times New Roman"/>
-                <w:sz w:val="20"/>
-                <w:szCs w:val="20"/>
-              </w:rPr>
-            </w:pPr>
-            <w:r>
-              <w:rPr>
-                <w:rFonts w:hint="default" w:ascii="Times New Roman" w:hAnsi="Times New Roman" w:cs="Times New Roman"/>
-                <w:sz w:val="20"/>
-                <w:szCs w:val="20"/>
-                <w:lang w:val="en"/>
-              </w:rPr>
-              <w:t>#{duty5}</w:t>
-            </w:r>
-          </w:p>
-        </w:tc>
-        <w:tc>
-          <w:tcPr>
-            <w:tcW w:w="952" w:type="dxa"/>
+              <w:t>#{all4}</w:t>
+            </w:r>
+          </w:p>
+        </w:tc>
+        <w:tc>
+          <w:tcPr>
+            <w:tcW w:w="1151" w:type="dxa"/>
+            <w:tcBorders>
+              <w:top w:val="single" w:color="00000A" w:sz="4" w:space="0"/>
+              <w:left w:val="single" w:color="00000A" w:sz="4" w:space="0"/>
+              <w:bottom w:val="single" w:color="00000A" w:sz="4" w:space="0"/>
+              <w:right w:val="single" w:color="00000A" w:sz="4" w:space="0"/>
+            </w:tcBorders>
+            <w:shd w:val="clear" w:color="auto" w:fill="auto"/>
+            <w:tcMar>
+              <w:left w:w="108" w:type="dxa"/>
+            </w:tcMar>
+            <w:vAlign w:val="center"/>
+          </w:tcPr>
+          <w:p>
+            <w:pPr>
+              <w:ind w:left="0"/>
+              <w:jc w:val="center"/>
+              <w:rPr>
+                <w:rFonts w:hint="default" w:ascii="Times New Roman" w:hAnsi="Times New Roman" w:cs="Times New Roman"/>
+                <w:sz w:val="20"/>
+                <w:szCs w:val="20"/>
+                <w:lang w:val="en"/>
+              </w:rPr>
+            </w:pPr>
+            <w:r>
+              <w:rPr>
+                <w:rFonts w:hint="default" w:ascii="Times New Roman" w:hAnsi="Times New Roman" w:cs="Times New Roman"/>
+                <w:sz w:val="20"/>
+                <w:szCs w:val="20"/>
+                <w:lang w:val="en"/>
+              </w:rPr>
+              <w:t>#{pres4}</w:t>
+            </w:r>
+          </w:p>
+        </w:tc>
+        <w:tc>
+          <w:tcPr>
+            <w:tcW w:w="1016" w:type="dxa"/>
+            <w:tcBorders>
+              <w:top w:val="single" w:color="00000A" w:sz="4" w:space="0"/>
+              <w:left w:val="single" w:color="00000A" w:sz="4" w:space="0"/>
+              <w:bottom w:val="single" w:color="00000A" w:sz="4" w:space="0"/>
+              <w:right w:val="single" w:color="00000A" w:sz="4" w:space="0"/>
+            </w:tcBorders>
+            <w:shd w:val="clear" w:color="auto" w:fill="auto"/>
+            <w:tcMar>
+              <w:left w:w="108" w:type="dxa"/>
+            </w:tcMar>
+            <w:vAlign w:val="center"/>
+          </w:tcPr>
+          <w:p>
+            <w:pPr>
+              <w:ind w:left="0"/>
+              <w:jc w:val="center"/>
+              <w:rPr>
+                <w:rFonts w:hint="default" w:ascii="Times New Roman" w:hAnsi="Times New Roman" w:cs="Times New Roman"/>
+                <w:sz w:val="20"/>
+                <w:szCs w:val="20"/>
+                <w:lang w:val="en"/>
+              </w:rPr>
+            </w:pPr>
+            <w:r>
+              <w:rPr>
+                <w:rFonts w:hint="default" w:ascii="Times New Roman" w:hAnsi="Times New Roman" w:cs="Times New Roman"/>
+                <w:sz w:val="20"/>
+                <w:szCs w:val="20"/>
+                <w:lang w:val="en"/>
+              </w:rPr>
+              <w:t>#{duty4}</w:t>
+            </w:r>
+          </w:p>
+        </w:tc>
+        <w:tc>
+          <w:tcPr>
+            <w:tcW w:w="1004" w:type="dxa"/>
             <w:tcBorders>
               <w:top w:val="single" w:color="00000A" w:sz="4" w:space="0"/>
               <w:left w:val="single" w:color="00000A" w:sz="4" w:space="0"/>
@@ -642,13 +987,13 @@
                 <w:szCs w:val="20"/>
                 <w:lang w:val="en"/>
               </w:rPr>
-              <w:t>#{ill5}</w:t>
-            </w:r>
-          </w:p>
-        </w:tc>
-        <w:tc>
-          <w:tcPr>
-            <w:tcW w:w="1193" w:type="dxa"/>
+              <w:t>#{ill4}</w:t>
+            </w:r>
+          </w:p>
+        </w:tc>
+        <w:tc>
+          <w:tcPr>
+            <w:tcW w:w="1246" w:type="dxa"/>
             <w:tcBorders>
               <w:top w:val="single" w:color="00000A" w:sz="4" w:space="0"/>
               <w:left w:val="single" w:color="00000A" w:sz="4" w:space="0"/>
@@ -678,13 +1023,13 @@
                 <w:szCs w:val="20"/>
                 <w:lang w:val="en"/>
               </w:rPr>
-              <w:t>#{hosp5}</w:t>
-            </w:r>
-          </w:p>
-        </w:tc>
-        <w:tc>
-          <w:tcPr>
-            <w:tcW w:w="1234" w:type="dxa"/>
+              <w:t>#{hosp4}</w:t>
+            </w:r>
+          </w:p>
+        </w:tc>
+        <w:tc>
+          <w:tcPr>
+            <w:tcW w:w="1200" w:type="dxa"/>
             <w:tcBorders>
               <w:top w:val="single" w:color="00000A" w:sz="4" w:space="0"/>
               <w:left w:val="single" w:color="00000A" w:sz="4" w:space="0"/>
@@ -705,22 +1050,23 @@
                 <w:rFonts w:hint="default" w:ascii="Times New Roman" w:hAnsi="Times New Roman" w:cs="Times New Roman"/>
                 <w:sz w:val="20"/>
                 <w:szCs w:val="20"/>
-              </w:rPr>
-            </w:pPr>
-            <w:r>
-              <w:rPr>
-                <w:rFonts w:hint="default" w:ascii="Times New Roman" w:hAnsi="Times New Roman" w:cs="Times New Roman"/>
-                <w:sz w:val="20"/>
-                <w:szCs w:val="20"/>
-                <w:lang w:val="en"/>
-              </w:rPr>
-              <w:t>#{vac5}</w:t>
-            </w:r>
-          </w:p>
-        </w:tc>
-        <w:tc>
-          <w:tcPr>
-            <w:tcW w:w="1254" w:type="dxa"/>
+                <w:lang w:val="en"/>
+              </w:rPr>
+            </w:pPr>
+            <w:r>
+              <w:rPr>
+                <w:rFonts w:hint="default" w:ascii="Times New Roman" w:hAnsi="Times New Roman" w:cs="Times New Roman"/>
+                <w:sz w:val="20"/>
+                <w:szCs w:val="20"/>
+                <w:lang w:val="en"/>
+              </w:rPr>
+              <w:t>#{vac4}</w:t>
+            </w:r>
+          </w:p>
+        </w:tc>
+        <w:tc>
+          <w:tcPr>
+            <w:tcW w:w="1281" w:type="dxa"/>
             <w:tcBorders>
               <w:top w:val="single" w:color="00000A" w:sz="4" w:space="0"/>
               <w:left w:val="single" w:color="00000A" w:sz="4" w:space="0"/>
@@ -750,13 +1096,13 @@
                 <w:szCs w:val="20"/>
                 <w:lang w:val="en"/>
               </w:rPr>
-              <w:t>#{leave5}</w:t>
-            </w:r>
-          </w:p>
-        </w:tc>
-        <w:tc>
-          <w:tcPr>
-            <w:tcW w:w="1622" w:type="dxa"/>
+              <w:t>#{leave4}</w:t>
+            </w:r>
+          </w:p>
+        </w:tc>
+        <w:tc>
+          <w:tcPr>
+            <w:tcW w:w="1915" w:type="dxa"/>
             <w:tcBorders>
               <w:top w:val="single" w:color="00000A" w:sz="4" w:space="0"/>
               <w:left w:val="single" w:color="00000A" w:sz="4" w:space="0"/>
@@ -787,7 +1133,7 @@
                 <w:szCs w:val="20"/>
                 <w:lang w:val="en"/>
               </w:rPr>
-              <w:t>#{other5}</w:t>
+              <w:t>#{other4}</w:t>
             </w:r>
           </w:p>
         </w:tc>
@@ -844,7 +1190,7 @@
                 <w:szCs w:val="20"/>
                 <w:lang w:val="en"/>
               </w:rPr>
-              <w:t>#{4}</w:t>
+              <w:t>#{3}</w:t>
             </w:r>
           </w:p>
         </w:tc>
@@ -881,87 +1227,87 @@
                 <w:szCs w:val="20"/>
                 <w:lang w:val="en"/>
               </w:rPr>
-              <w:t>#{all4}</w:t>
-            </w:r>
-          </w:p>
-        </w:tc>
-        <w:tc>
-          <w:tcPr>
-            <w:tcW w:w="1230" w:type="dxa"/>
-            <w:tcBorders>
-              <w:top w:val="single" w:color="00000A" w:sz="4" w:space="0"/>
-              <w:left w:val="single" w:color="00000A" w:sz="4" w:space="0"/>
-              <w:bottom w:val="single" w:color="00000A" w:sz="4" w:space="0"/>
-              <w:right w:val="single" w:color="00000A" w:sz="4" w:space="0"/>
-            </w:tcBorders>
-            <w:shd w:val="clear" w:color="auto" w:fill="auto"/>
-            <w:tcMar>
-              <w:left w:w="108" w:type="dxa"/>
-            </w:tcMar>
-            <w:vAlign w:val="center"/>
-          </w:tcPr>
-          <w:p>
-            <w:pPr>
-              <w:ind w:left="0"/>
-              <w:jc w:val="center"/>
-              <w:rPr>
-                <w:rFonts w:hint="default" w:ascii="Times New Roman" w:hAnsi="Times New Roman" w:cs="Times New Roman"/>
-                <w:sz w:val="20"/>
-                <w:szCs w:val="20"/>
-                <w:lang w:val="en"/>
-              </w:rPr>
-            </w:pPr>
-            <w:r>
-              <w:rPr>
-                <w:rFonts w:hint="default" w:ascii="Times New Roman" w:hAnsi="Times New Roman" w:cs="Times New Roman"/>
-                <w:sz w:val="20"/>
-                <w:szCs w:val="20"/>
-                <w:lang w:val="en"/>
-              </w:rPr>
-              <w:t>#{pres4}</w:t>
-            </w:r>
-          </w:p>
-        </w:tc>
-        <w:tc>
-          <w:tcPr>
-            <w:tcW w:w="1078" w:type="dxa"/>
-            <w:tcBorders>
-              <w:top w:val="single" w:color="00000A" w:sz="4" w:space="0"/>
-              <w:left w:val="single" w:color="00000A" w:sz="4" w:space="0"/>
-              <w:bottom w:val="single" w:color="00000A" w:sz="4" w:space="0"/>
-              <w:right w:val="single" w:color="00000A" w:sz="4" w:space="0"/>
-            </w:tcBorders>
-            <w:shd w:val="clear" w:color="auto" w:fill="auto"/>
-            <w:tcMar>
-              <w:left w:w="108" w:type="dxa"/>
-            </w:tcMar>
-            <w:vAlign w:val="center"/>
-          </w:tcPr>
-          <w:p>
-            <w:pPr>
-              <w:ind w:left="0"/>
-              <w:jc w:val="center"/>
-              <w:rPr>
-                <w:rFonts w:hint="default" w:ascii="Times New Roman" w:hAnsi="Times New Roman" w:cs="Times New Roman"/>
-                <w:sz w:val="20"/>
-                <w:szCs w:val="20"/>
-                <w:lang w:val="en"/>
-              </w:rPr>
-            </w:pPr>
-            <w:r>
-              <w:rPr>
-                <w:rFonts w:hint="default" w:ascii="Times New Roman" w:hAnsi="Times New Roman" w:cs="Times New Roman"/>
-                <w:sz w:val="20"/>
-                <w:szCs w:val="20"/>
-                <w:lang w:val="en"/>
-              </w:rPr>
-              <w:t>#{duty4}</w:t>
-            </w:r>
-          </w:p>
-        </w:tc>
-        <w:tc>
-          <w:tcPr>
-            <w:tcW w:w="952" w:type="dxa"/>
+              <w:t>#{all3}</w:t>
+            </w:r>
+          </w:p>
+        </w:tc>
+        <w:tc>
+          <w:tcPr>
+            <w:tcW w:w="1151" w:type="dxa"/>
+            <w:tcBorders>
+              <w:top w:val="single" w:color="00000A" w:sz="4" w:space="0"/>
+              <w:left w:val="single" w:color="00000A" w:sz="4" w:space="0"/>
+              <w:bottom w:val="single" w:color="00000A" w:sz="4" w:space="0"/>
+              <w:right w:val="single" w:color="00000A" w:sz="4" w:space="0"/>
+            </w:tcBorders>
+            <w:shd w:val="clear" w:color="auto" w:fill="auto"/>
+            <w:tcMar>
+              <w:left w:w="108" w:type="dxa"/>
+            </w:tcMar>
+            <w:vAlign w:val="center"/>
+          </w:tcPr>
+          <w:p>
+            <w:pPr>
+              <w:ind w:left="0"/>
+              <w:jc w:val="center"/>
+              <w:rPr>
+                <w:rFonts w:hint="default" w:ascii="Times New Roman" w:hAnsi="Times New Roman" w:cs="Times New Roman"/>
+                <w:sz w:val="20"/>
+                <w:szCs w:val="20"/>
+                <w:lang w:val="en"/>
+              </w:rPr>
+            </w:pPr>
+            <w:r>
+              <w:rPr>
+                <w:rFonts w:hint="default" w:ascii="Times New Roman" w:hAnsi="Times New Roman" w:cs="Times New Roman"/>
+                <w:sz w:val="20"/>
+                <w:szCs w:val="20"/>
+                <w:lang w:val="en"/>
+              </w:rPr>
+              <w:t>#{pres3}</w:t>
+            </w:r>
+          </w:p>
+        </w:tc>
+        <w:tc>
+          <w:tcPr>
+            <w:tcW w:w="1016" w:type="dxa"/>
+            <w:tcBorders>
+              <w:top w:val="single" w:color="00000A" w:sz="4" w:space="0"/>
+              <w:left w:val="single" w:color="00000A" w:sz="4" w:space="0"/>
+              <w:bottom w:val="single" w:color="00000A" w:sz="4" w:space="0"/>
+              <w:right w:val="single" w:color="00000A" w:sz="4" w:space="0"/>
+            </w:tcBorders>
+            <w:shd w:val="clear" w:color="auto" w:fill="auto"/>
+            <w:tcMar>
+              <w:left w:w="108" w:type="dxa"/>
+            </w:tcMar>
+            <w:vAlign w:val="center"/>
+          </w:tcPr>
+          <w:p>
+            <w:pPr>
+              <w:ind w:left="0"/>
+              <w:jc w:val="center"/>
+              <w:rPr>
+                <w:rFonts w:hint="default" w:ascii="Times New Roman" w:hAnsi="Times New Roman" w:cs="Times New Roman"/>
+                <w:sz w:val="20"/>
+                <w:szCs w:val="20"/>
+                <w:lang w:val="en"/>
+              </w:rPr>
+            </w:pPr>
+            <w:r>
+              <w:rPr>
+                <w:rFonts w:hint="default" w:ascii="Times New Roman" w:hAnsi="Times New Roman" w:cs="Times New Roman"/>
+                <w:sz w:val="20"/>
+                <w:szCs w:val="20"/>
+                <w:lang w:val="en"/>
+              </w:rPr>
+              <w:t>#{duty3}</w:t>
+            </w:r>
+          </w:p>
+        </w:tc>
+        <w:tc>
+          <w:tcPr>
+            <w:tcW w:w="1004" w:type="dxa"/>
             <w:tcBorders>
               <w:top w:val="single" w:color="00000A" w:sz="4" w:space="0"/>
               <w:left w:val="single" w:color="00000A" w:sz="4" w:space="0"/>
@@ -991,13 +1337,13 @@
                 <w:szCs w:val="20"/>
                 <w:lang w:val="en"/>
               </w:rPr>
-              <w:t>#{ill4}</w:t>
-            </w:r>
-          </w:p>
-        </w:tc>
-        <w:tc>
-          <w:tcPr>
-            <w:tcW w:w="1193" w:type="dxa"/>
+              <w:t>#{ill3}</w:t>
+            </w:r>
+          </w:p>
+        </w:tc>
+        <w:tc>
+          <w:tcPr>
+            <w:tcW w:w="1246" w:type="dxa"/>
             <w:tcBorders>
               <w:top w:val="single" w:color="00000A" w:sz="4" w:space="0"/>
               <w:left w:val="single" w:color="00000A" w:sz="4" w:space="0"/>
@@ -1027,13 +1373,13 @@
                 <w:szCs w:val="20"/>
                 <w:lang w:val="en"/>
               </w:rPr>
-              <w:t>#{hosp4}</w:t>
-            </w:r>
-          </w:p>
-        </w:tc>
-        <w:tc>
-          <w:tcPr>
-            <w:tcW w:w="1234" w:type="dxa"/>
+              <w:t>#{hosp3}</w:t>
+            </w:r>
+          </w:p>
+        </w:tc>
+        <w:tc>
+          <w:tcPr>
+            <w:tcW w:w="1200" w:type="dxa"/>
             <w:tcBorders>
               <w:top w:val="single" w:color="00000A" w:sz="4" w:space="0"/>
               <w:left w:val="single" w:color="00000A" w:sz="4" w:space="0"/>
@@ -1054,23 +1400,22 @@
                 <w:rFonts w:hint="default" w:ascii="Times New Roman" w:hAnsi="Times New Roman" w:cs="Times New Roman"/>
                 <w:sz w:val="20"/>
                 <w:szCs w:val="20"/>
-                <w:lang w:val="en"/>
-              </w:rPr>
-            </w:pPr>
-            <w:r>
-              <w:rPr>
-                <w:rFonts w:hint="default" w:ascii="Times New Roman" w:hAnsi="Times New Roman" w:cs="Times New Roman"/>
-                <w:sz w:val="20"/>
-                <w:szCs w:val="20"/>
-                <w:lang w:val="en"/>
-              </w:rPr>
-              <w:t>#{vac4}</w:t>
-            </w:r>
-          </w:p>
-        </w:tc>
-        <w:tc>
-          <w:tcPr>
-            <w:tcW w:w="1254" w:type="dxa"/>
+              </w:rPr>
+            </w:pPr>
+            <w:r>
+              <w:rPr>
+                <w:rFonts w:hint="default" w:ascii="Times New Roman" w:hAnsi="Times New Roman" w:cs="Times New Roman"/>
+                <w:sz w:val="20"/>
+                <w:szCs w:val="20"/>
+                <w:lang w:val="en"/>
+              </w:rPr>
+              <w:t>#{vac3}</w:t>
+            </w:r>
+          </w:p>
+        </w:tc>
+        <w:tc>
+          <w:tcPr>
+            <w:tcW w:w="1281" w:type="dxa"/>
             <w:tcBorders>
               <w:top w:val="single" w:color="00000A" w:sz="4" w:space="0"/>
               <w:left w:val="single" w:color="00000A" w:sz="4" w:space="0"/>
@@ -1100,13 +1445,13 @@
                 <w:szCs w:val="20"/>
                 <w:lang w:val="en"/>
               </w:rPr>
-              <w:t>#{leave4}</w:t>
-            </w:r>
-          </w:p>
-        </w:tc>
-        <w:tc>
-          <w:tcPr>
-            <w:tcW w:w="1622" w:type="dxa"/>
+              <w:t>#{leave3}</w:t>
+            </w:r>
+          </w:p>
+        </w:tc>
+        <w:tc>
+          <w:tcPr>
+            <w:tcW w:w="1915" w:type="dxa"/>
             <w:tcBorders>
               <w:top w:val="single" w:color="00000A" w:sz="4" w:space="0"/>
               <w:left w:val="single" w:color="00000A" w:sz="4" w:space="0"/>
@@ -1127,17 +1472,16 @@
                 <w:rFonts w:hint="default" w:ascii="Times New Roman" w:hAnsi="Times New Roman" w:cs="Times New Roman"/>
                 <w:sz w:val="20"/>
                 <w:szCs w:val="20"/>
-                <w:lang w:val="en"/>
-              </w:rPr>
-            </w:pPr>
-            <w:r>
-              <w:rPr>
-                <w:rFonts w:hint="default" w:ascii="Times New Roman" w:hAnsi="Times New Roman" w:cs="Times New Roman"/>
-                <w:sz w:val="20"/>
-                <w:szCs w:val="20"/>
-                <w:lang w:val="en"/>
-              </w:rPr>
-              <w:t>#{other4}</w:t>
+              </w:rPr>
+            </w:pPr>
+            <w:r>
+              <w:rPr>
+                <w:rFonts w:hint="default" w:ascii="Times New Roman" w:hAnsi="Times New Roman" w:cs="Times New Roman"/>
+                <w:sz w:val="20"/>
+                <w:szCs w:val="20"/>
+                <w:lang w:val="en"/>
+              </w:rPr>
+              <w:t>#{other3}</w:t>
             </w:r>
           </w:p>
         </w:tc>
@@ -1194,7 +1538,7 @@
                 <w:szCs w:val="20"/>
                 <w:lang w:val="en"/>
               </w:rPr>
-              <w:t>#{3}</w:t>
+              <w:t>#{2}</w:t>
             </w:r>
           </w:p>
         </w:tc>
@@ -1231,87 +1575,86 @@
                 <w:szCs w:val="20"/>
                 <w:lang w:val="en"/>
               </w:rPr>
-              <w:t>#{all3}</w:t>
-            </w:r>
-          </w:p>
-        </w:tc>
-        <w:tc>
-          <w:tcPr>
-            <w:tcW w:w="1230" w:type="dxa"/>
-            <w:tcBorders>
-              <w:top w:val="single" w:color="00000A" w:sz="4" w:space="0"/>
-              <w:left w:val="single" w:color="00000A" w:sz="4" w:space="0"/>
-              <w:bottom w:val="single" w:color="00000A" w:sz="4" w:space="0"/>
-              <w:right w:val="single" w:color="00000A" w:sz="4" w:space="0"/>
-            </w:tcBorders>
-            <w:shd w:val="clear" w:color="auto" w:fill="auto"/>
-            <w:tcMar>
-              <w:left w:w="108" w:type="dxa"/>
-            </w:tcMar>
-            <w:vAlign w:val="center"/>
-          </w:tcPr>
-          <w:p>
-            <w:pPr>
-              <w:ind w:left="0"/>
-              <w:jc w:val="center"/>
-              <w:rPr>
-                <w:rFonts w:hint="default" w:ascii="Times New Roman" w:hAnsi="Times New Roman" w:cs="Times New Roman"/>
-                <w:sz w:val="20"/>
-                <w:szCs w:val="20"/>
-                <w:lang w:val="en"/>
-              </w:rPr>
-            </w:pPr>
-            <w:r>
-              <w:rPr>
-                <w:rFonts w:hint="default" w:ascii="Times New Roman" w:hAnsi="Times New Roman" w:cs="Times New Roman"/>
-                <w:sz w:val="20"/>
-                <w:szCs w:val="20"/>
-                <w:lang w:val="en"/>
-              </w:rPr>
-              <w:t>#{pres3}</w:t>
-            </w:r>
-          </w:p>
-        </w:tc>
-        <w:tc>
-          <w:tcPr>
-            <w:tcW w:w="1078" w:type="dxa"/>
-            <w:tcBorders>
-              <w:top w:val="single" w:color="00000A" w:sz="4" w:space="0"/>
-              <w:left w:val="single" w:color="00000A" w:sz="4" w:space="0"/>
-              <w:bottom w:val="single" w:color="00000A" w:sz="4" w:space="0"/>
-              <w:right w:val="single" w:color="00000A" w:sz="4" w:space="0"/>
-            </w:tcBorders>
-            <w:shd w:val="clear" w:color="auto" w:fill="auto"/>
-            <w:tcMar>
-              <w:left w:w="108" w:type="dxa"/>
-            </w:tcMar>
-            <w:vAlign w:val="center"/>
-          </w:tcPr>
-          <w:p>
-            <w:pPr>
-              <w:ind w:left="0"/>
-              <w:jc w:val="center"/>
-              <w:rPr>
-                <w:rFonts w:hint="default" w:ascii="Times New Roman" w:hAnsi="Times New Roman" w:cs="Times New Roman"/>
-                <w:sz w:val="20"/>
-                <w:szCs w:val="20"/>
-                <w:lang w:val="en"/>
-              </w:rPr>
-            </w:pPr>
-            <w:r>
-              <w:rPr>
-                <w:rFonts w:hint="default" w:ascii="Times New Roman" w:hAnsi="Times New Roman" w:cs="Times New Roman"/>
-                <w:sz w:val="20"/>
-                <w:szCs w:val="20"/>
-                <w:lang w:val="en"/>
-              </w:rPr>
-              <w:t>#{duty3}</w:t>
-            </w:r>
-          </w:p>
-        </w:tc>
-        <w:tc>
-          <w:tcPr>
-            <w:tcW w:w="952" w:type="dxa"/>
+              <w:t>#{all2}</w:t>
+            </w:r>
+          </w:p>
+        </w:tc>
+        <w:tc>
+          <w:tcPr>
+            <w:tcW w:w="1151" w:type="dxa"/>
+            <w:tcBorders>
+              <w:top w:val="single" w:color="00000A" w:sz="4" w:space="0"/>
+              <w:left w:val="single" w:color="00000A" w:sz="4" w:space="0"/>
+              <w:bottom w:val="single" w:color="00000A" w:sz="4" w:space="0"/>
+              <w:right w:val="single" w:color="00000A" w:sz="4" w:space="0"/>
+            </w:tcBorders>
+            <w:shd w:val="clear" w:color="auto" w:fill="auto"/>
+            <w:tcMar>
+              <w:left w:w="108" w:type="dxa"/>
+            </w:tcMar>
+            <w:vAlign w:val="center"/>
+          </w:tcPr>
+          <w:p>
+            <w:pPr>
+              <w:ind w:left="0"/>
+              <w:jc w:val="center"/>
+              <w:rPr>
+                <w:rFonts w:hint="default" w:ascii="Times New Roman" w:hAnsi="Times New Roman" w:cs="Times New Roman"/>
+                <w:sz w:val="20"/>
+                <w:szCs w:val="20"/>
+                <w:lang w:val="en"/>
+              </w:rPr>
+            </w:pPr>
+            <w:r>
+              <w:rPr>
+                <w:rFonts w:hint="default" w:ascii="Times New Roman" w:hAnsi="Times New Roman" w:cs="Times New Roman"/>
+                <w:sz w:val="20"/>
+                <w:szCs w:val="20"/>
+                <w:lang w:val="en"/>
+              </w:rPr>
+              <w:t>#{pres2}</w:t>
+            </w:r>
+          </w:p>
+        </w:tc>
+        <w:tc>
+          <w:tcPr>
+            <w:tcW w:w="1016" w:type="dxa"/>
+            <w:tcBorders>
+              <w:top w:val="single" w:color="00000A" w:sz="4" w:space="0"/>
+              <w:left w:val="single" w:color="00000A" w:sz="4" w:space="0"/>
+              <w:bottom w:val="single" w:color="00000A" w:sz="4" w:space="0"/>
+              <w:right w:val="single" w:color="00000A" w:sz="4" w:space="0"/>
+            </w:tcBorders>
+            <w:shd w:val="clear" w:color="auto" w:fill="auto"/>
+            <w:tcMar>
+              <w:left w:w="108" w:type="dxa"/>
+            </w:tcMar>
+            <w:vAlign w:val="center"/>
+          </w:tcPr>
+          <w:p>
+            <w:pPr>
+              <w:ind w:left="0"/>
+              <w:jc w:val="center"/>
+              <w:rPr>
+                <w:rFonts w:hint="default" w:ascii="Times New Roman" w:hAnsi="Times New Roman" w:cs="Times New Roman"/>
+                <w:sz w:val="20"/>
+                <w:szCs w:val="20"/>
+              </w:rPr>
+            </w:pPr>
+            <w:r>
+              <w:rPr>
+                <w:rFonts w:hint="default" w:ascii="Times New Roman" w:hAnsi="Times New Roman" w:cs="Times New Roman"/>
+                <w:sz w:val="20"/>
+                <w:szCs w:val="20"/>
+                <w:lang w:val="en"/>
+              </w:rPr>
+              <w:t>#{duty2}</w:t>
+            </w:r>
+          </w:p>
+        </w:tc>
+        <w:tc>
+          <w:tcPr>
+            <w:tcW w:w="1004" w:type="dxa"/>
             <w:tcBorders>
               <w:top w:val="single" w:color="00000A" w:sz="4" w:space="0"/>
               <w:left w:val="single" w:color="00000A" w:sz="4" w:space="0"/>
@@ -1341,13 +1684,13 @@
                 <w:szCs w:val="20"/>
                 <w:lang w:val="en"/>
               </w:rPr>
-              <w:t>#{ill3}</w:t>
-            </w:r>
-          </w:p>
-        </w:tc>
-        <w:tc>
-          <w:tcPr>
-            <w:tcW w:w="1193" w:type="dxa"/>
+              <w:t>#{ill2}</w:t>
+            </w:r>
+          </w:p>
+        </w:tc>
+        <w:tc>
+          <w:tcPr>
+            <w:tcW w:w="1246" w:type="dxa"/>
             <w:tcBorders>
               <w:top w:val="single" w:color="00000A" w:sz="4" w:space="0"/>
               <w:left w:val="single" w:color="00000A" w:sz="4" w:space="0"/>
@@ -1377,13 +1720,13 @@
                 <w:szCs w:val="20"/>
                 <w:lang w:val="en"/>
               </w:rPr>
-              <w:t>#{hosp3}</w:t>
-            </w:r>
-          </w:p>
-        </w:tc>
-        <w:tc>
-          <w:tcPr>
-            <w:tcW w:w="1234" w:type="dxa"/>
+              <w:t>#{hosp2}</w:t>
+            </w:r>
+          </w:p>
+        </w:tc>
+        <w:tc>
+          <w:tcPr>
+            <w:tcW w:w="1200" w:type="dxa"/>
             <w:tcBorders>
               <w:top w:val="single" w:color="00000A" w:sz="4" w:space="0"/>
               <w:left w:val="single" w:color="00000A" w:sz="4" w:space="0"/>
@@ -1413,13 +1756,13 @@
                 <w:szCs w:val="20"/>
                 <w:lang w:val="en"/>
               </w:rPr>
-              <w:t>#{vac3}</w:t>
-            </w:r>
-          </w:p>
-        </w:tc>
-        <w:tc>
-          <w:tcPr>
-            <w:tcW w:w="1254" w:type="dxa"/>
+              <w:t>#{vac2}</w:t>
+            </w:r>
+          </w:p>
+        </w:tc>
+        <w:tc>
+          <w:tcPr>
+            <w:tcW w:w="1281" w:type="dxa"/>
             <w:tcBorders>
               <w:top w:val="single" w:color="00000A" w:sz="4" w:space="0"/>
               <w:left w:val="single" w:color="00000A" w:sz="4" w:space="0"/>
@@ -1449,13 +1792,13 @@
                 <w:szCs w:val="20"/>
                 <w:lang w:val="en"/>
               </w:rPr>
-              <w:t>#{leave3}</w:t>
-            </w:r>
-          </w:p>
-        </w:tc>
-        <w:tc>
-          <w:tcPr>
-            <w:tcW w:w="1622" w:type="dxa"/>
+              <w:t>#{leave2}</w:t>
+            </w:r>
+          </w:p>
+        </w:tc>
+        <w:tc>
+          <w:tcPr>
+            <w:tcW w:w="1915" w:type="dxa"/>
             <w:tcBorders>
               <w:top w:val="single" w:color="00000A" w:sz="4" w:space="0"/>
               <w:left w:val="single" w:color="00000A" w:sz="4" w:space="0"/>
@@ -1485,7 +1828,7 @@
                 <w:szCs w:val="20"/>
                 <w:lang w:val="en"/>
               </w:rPr>
-              <w:t>#{other3}</w:t>
+              <w:t>#{other2}</w:t>
             </w:r>
           </w:p>
         </w:tc>
@@ -1542,7 +1885,7 @@
                 <w:szCs w:val="20"/>
                 <w:lang w:val="en"/>
               </w:rPr>
-              <w:t>#{2}</w:t>
+              <w:t>#{1}</w:t>
             </w:r>
           </w:p>
         </w:tc>
@@ -1579,86 +1922,87 @@
                 <w:szCs w:val="20"/>
                 <w:lang w:val="en"/>
               </w:rPr>
-              <w:t>#{all2}</w:t>
-            </w:r>
-          </w:p>
-        </w:tc>
-        <w:tc>
-          <w:tcPr>
-            <w:tcW w:w="1230" w:type="dxa"/>
-            <w:tcBorders>
-              <w:top w:val="single" w:color="00000A" w:sz="4" w:space="0"/>
-              <w:left w:val="single" w:color="00000A" w:sz="4" w:space="0"/>
-              <w:bottom w:val="single" w:color="00000A" w:sz="4" w:space="0"/>
-              <w:right w:val="single" w:color="00000A" w:sz="4" w:space="0"/>
-            </w:tcBorders>
-            <w:shd w:val="clear" w:color="auto" w:fill="auto"/>
-            <w:tcMar>
-              <w:left w:w="108" w:type="dxa"/>
-            </w:tcMar>
-            <w:vAlign w:val="center"/>
-          </w:tcPr>
-          <w:p>
-            <w:pPr>
-              <w:ind w:left="0"/>
-              <w:jc w:val="center"/>
-              <w:rPr>
-                <w:rFonts w:hint="default" w:ascii="Times New Roman" w:hAnsi="Times New Roman" w:cs="Times New Roman"/>
-                <w:sz w:val="20"/>
-                <w:szCs w:val="20"/>
-                <w:lang w:val="en"/>
-              </w:rPr>
-            </w:pPr>
-            <w:r>
-              <w:rPr>
-                <w:rFonts w:hint="default" w:ascii="Times New Roman" w:hAnsi="Times New Roman" w:cs="Times New Roman"/>
-                <w:sz w:val="20"/>
-                <w:szCs w:val="20"/>
-                <w:lang w:val="en"/>
-              </w:rPr>
-              <w:t>#{pres2}</w:t>
-            </w:r>
-          </w:p>
-        </w:tc>
-        <w:tc>
-          <w:tcPr>
-            <w:tcW w:w="1078" w:type="dxa"/>
-            <w:tcBorders>
-              <w:top w:val="single" w:color="00000A" w:sz="4" w:space="0"/>
-              <w:left w:val="single" w:color="00000A" w:sz="4" w:space="0"/>
-              <w:bottom w:val="single" w:color="00000A" w:sz="4" w:space="0"/>
-              <w:right w:val="single" w:color="00000A" w:sz="4" w:space="0"/>
-            </w:tcBorders>
-            <w:shd w:val="clear" w:color="auto" w:fill="auto"/>
-            <w:tcMar>
-              <w:left w:w="108" w:type="dxa"/>
-            </w:tcMar>
-            <w:vAlign w:val="center"/>
-          </w:tcPr>
-          <w:p>
-            <w:pPr>
-              <w:ind w:left="0"/>
-              <w:jc w:val="center"/>
-              <w:rPr>
-                <w:rFonts w:hint="default" w:ascii="Times New Roman" w:hAnsi="Times New Roman" w:cs="Times New Roman"/>
-                <w:sz w:val="20"/>
-                <w:szCs w:val="20"/>
-              </w:rPr>
-            </w:pPr>
-            <w:r>
-              <w:rPr>
-                <w:rFonts w:hint="default" w:ascii="Times New Roman" w:hAnsi="Times New Roman" w:cs="Times New Roman"/>
-                <w:sz w:val="20"/>
-                <w:szCs w:val="20"/>
-                <w:lang w:val="en"/>
-              </w:rPr>
-              <w:t>#{duty2}</w:t>
-            </w:r>
-          </w:p>
-        </w:tc>
-        <w:tc>
-          <w:tcPr>
-            <w:tcW w:w="952" w:type="dxa"/>
+              <w:t>#{all1}</w:t>
+            </w:r>
+          </w:p>
+        </w:tc>
+        <w:tc>
+          <w:tcPr>
+            <w:tcW w:w="1151" w:type="dxa"/>
+            <w:tcBorders>
+              <w:top w:val="single" w:color="00000A" w:sz="4" w:space="0"/>
+              <w:left w:val="single" w:color="00000A" w:sz="4" w:space="0"/>
+              <w:bottom w:val="single" w:color="00000A" w:sz="4" w:space="0"/>
+              <w:right w:val="single" w:color="00000A" w:sz="4" w:space="0"/>
+            </w:tcBorders>
+            <w:shd w:val="clear" w:color="auto" w:fill="auto"/>
+            <w:tcMar>
+              <w:left w:w="108" w:type="dxa"/>
+            </w:tcMar>
+            <w:vAlign w:val="center"/>
+          </w:tcPr>
+          <w:p>
+            <w:pPr>
+              <w:ind w:left="0"/>
+              <w:jc w:val="center"/>
+              <w:rPr>
+                <w:rFonts w:hint="default" w:ascii="Times New Roman" w:hAnsi="Times New Roman" w:cs="Times New Roman"/>
+                <w:sz w:val="20"/>
+                <w:szCs w:val="20"/>
+                <w:lang w:val="en"/>
+              </w:rPr>
+            </w:pPr>
+            <w:r>
+              <w:rPr>
+                <w:rFonts w:hint="default" w:ascii="Times New Roman" w:hAnsi="Times New Roman" w:cs="Times New Roman"/>
+                <w:sz w:val="20"/>
+                <w:szCs w:val="20"/>
+                <w:lang w:val="en"/>
+              </w:rPr>
+              <w:t>#{pres1}</w:t>
+            </w:r>
+          </w:p>
+        </w:tc>
+        <w:tc>
+          <w:tcPr>
+            <w:tcW w:w="1016" w:type="dxa"/>
+            <w:tcBorders>
+              <w:top w:val="single" w:color="00000A" w:sz="4" w:space="0"/>
+              <w:left w:val="single" w:color="00000A" w:sz="4" w:space="0"/>
+              <w:bottom w:val="single" w:color="00000A" w:sz="4" w:space="0"/>
+              <w:right w:val="single" w:color="00000A" w:sz="4" w:space="0"/>
+            </w:tcBorders>
+            <w:shd w:val="clear" w:color="auto" w:fill="auto"/>
+            <w:tcMar>
+              <w:left w:w="108" w:type="dxa"/>
+            </w:tcMar>
+            <w:vAlign w:val="center"/>
+          </w:tcPr>
+          <w:p>
+            <w:pPr>
+              <w:ind w:left="0"/>
+              <w:jc w:val="center"/>
+              <w:rPr>
+                <w:rFonts w:hint="default" w:ascii="Times New Roman" w:hAnsi="Times New Roman" w:cs="Times New Roman"/>
+                <w:sz w:val="20"/>
+                <w:szCs w:val="20"/>
+                <w:lang w:val="en"/>
+              </w:rPr>
+            </w:pPr>
+            <w:r>
+              <w:rPr>
+                <w:rFonts w:hint="default" w:ascii="Times New Roman" w:hAnsi="Times New Roman" w:cs="Times New Roman"/>
+                <w:sz w:val="20"/>
+                <w:szCs w:val="20"/>
+                <w:lang w:val="en"/>
+              </w:rPr>
+              <w:t>#{duty1}</w:t>
+            </w:r>
+          </w:p>
+        </w:tc>
+        <w:tc>
+          <w:tcPr>
+            <w:tcW w:w="1004" w:type="dxa"/>
             <w:tcBorders>
               <w:top w:val="single" w:color="00000A" w:sz="4" w:space="0"/>
               <w:left w:val="single" w:color="00000A" w:sz="4" w:space="0"/>
@@ -1679,22 +2023,23 @@
                 <w:rFonts w:hint="default" w:ascii="Times New Roman" w:hAnsi="Times New Roman" w:cs="Times New Roman"/>
                 <w:sz w:val="20"/>
                 <w:szCs w:val="20"/>
-              </w:rPr>
-            </w:pPr>
-            <w:r>
-              <w:rPr>
-                <w:rFonts w:hint="default" w:ascii="Times New Roman" w:hAnsi="Times New Roman" w:cs="Times New Roman"/>
-                <w:sz w:val="20"/>
-                <w:szCs w:val="20"/>
-                <w:lang w:val="en"/>
-              </w:rPr>
-              <w:t>#{ill2}</w:t>
-            </w:r>
-          </w:p>
-        </w:tc>
-        <w:tc>
-          <w:tcPr>
-            <w:tcW w:w="1193" w:type="dxa"/>
+                <w:lang w:val="en"/>
+              </w:rPr>
+            </w:pPr>
+            <w:r>
+              <w:rPr>
+                <w:rFonts w:hint="default" w:ascii="Times New Roman" w:hAnsi="Times New Roman" w:cs="Times New Roman"/>
+                <w:sz w:val="20"/>
+                <w:szCs w:val="20"/>
+                <w:lang w:val="en"/>
+              </w:rPr>
+              <w:t>#{ill1}</w:t>
+            </w:r>
+          </w:p>
+        </w:tc>
+        <w:tc>
+          <w:tcPr>
+            <w:tcW w:w="1246" w:type="dxa"/>
             <w:tcBorders>
               <w:top w:val="single" w:color="00000A" w:sz="4" w:space="0"/>
               <w:left w:val="single" w:color="00000A" w:sz="4" w:space="0"/>
@@ -1724,13 +2069,13 @@
                 <w:szCs w:val="20"/>
                 <w:lang w:val="en"/>
               </w:rPr>
-              <w:t>#{hosp2}</w:t>
-            </w:r>
-          </w:p>
-        </w:tc>
-        <w:tc>
-          <w:tcPr>
-            <w:tcW w:w="1234" w:type="dxa"/>
+              <w:t>#{hosp1}</w:t>
+            </w:r>
+          </w:p>
+        </w:tc>
+        <w:tc>
+          <w:tcPr>
+            <w:tcW w:w="1200" w:type="dxa"/>
             <w:tcBorders>
               <w:top w:val="single" w:color="00000A" w:sz="4" w:space="0"/>
               <w:left w:val="single" w:color="00000A" w:sz="4" w:space="0"/>
@@ -1760,13 +2105,13 @@
                 <w:szCs w:val="20"/>
                 <w:lang w:val="en"/>
               </w:rPr>
-              <w:t>#{vac2}</w:t>
-            </w:r>
-          </w:p>
-        </w:tc>
-        <w:tc>
-          <w:tcPr>
-            <w:tcW w:w="1254" w:type="dxa"/>
+              <w:t>#{vac1}</w:t>
+            </w:r>
+          </w:p>
+        </w:tc>
+        <w:tc>
+          <w:tcPr>
+            <w:tcW w:w="1281" w:type="dxa"/>
             <w:tcBorders>
               <w:top w:val="single" w:color="00000A" w:sz="4" w:space="0"/>
               <w:left w:val="single" w:color="00000A" w:sz="4" w:space="0"/>
@@ -1796,362 +2141,13 @@
                 <w:szCs w:val="20"/>
                 <w:lang w:val="en"/>
               </w:rPr>
-              <w:t>#{leave2}</w:t>
-            </w:r>
-          </w:p>
-        </w:tc>
-        <w:tc>
-          <w:tcPr>
-            <w:tcW w:w="1622" w:type="dxa"/>
-            <w:tcBorders>
-              <w:top w:val="single" w:color="00000A" w:sz="4" w:space="0"/>
-              <w:left w:val="single" w:color="00000A" w:sz="4" w:space="0"/>
-              <w:bottom w:val="single" w:color="00000A" w:sz="4" w:space="0"/>
-              <w:right w:val="single" w:color="00000A" w:sz="4" w:space="0"/>
-            </w:tcBorders>
-            <w:shd w:val="clear" w:color="auto" w:fill="auto"/>
-            <w:tcMar>
-              <w:left w:w="108" w:type="dxa"/>
-            </w:tcMar>
-            <w:vAlign w:val="center"/>
-          </w:tcPr>
-          <w:p>
-            <w:pPr>
-              <w:ind w:left="0" w:leftChars="0"/>
-              <w:jc w:val="center"/>
-              <w:rPr>
-                <w:rFonts w:hint="default" w:ascii="Times New Roman" w:hAnsi="Times New Roman" w:cs="Times New Roman"/>
-                <w:sz w:val="20"/>
-                <w:szCs w:val="20"/>
-              </w:rPr>
-            </w:pPr>
-            <w:r>
-              <w:rPr>
-                <w:rFonts w:hint="default" w:ascii="Times New Roman" w:hAnsi="Times New Roman" w:cs="Times New Roman"/>
-                <w:sz w:val="20"/>
-                <w:szCs w:val="20"/>
-                <w:lang w:val="en"/>
-              </w:rPr>
-              <w:t>#{other2}</w:t>
-            </w:r>
-          </w:p>
-        </w:tc>
-      </w:tr>
-      <w:tr>
-        <w:tblPrEx>
-          <w:tblBorders>
-            <w:top w:val="single" w:color="00000A" w:sz="4" w:space="0"/>
-            <w:left w:val="single" w:color="00000A" w:sz="4" w:space="0"/>
-            <w:bottom w:val="single" w:color="00000A" w:sz="4" w:space="0"/>
-            <w:right w:val="single" w:color="00000A" w:sz="4" w:space="0"/>
-            <w:insideH w:val="single" w:color="00000A" w:sz="4" w:space="0"/>
-            <w:insideV w:val="single" w:color="00000A" w:sz="4" w:space="0"/>
-          </w:tblBorders>
-          <w:tblCellMar>
-            <w:top w:w="0" w:type="dxa"/>
-            <w:left w:w="108" w:type="dxa"/>
-            <w:bottom w:w="0" w:type="dxa"/>
-            <w:right w:w="108" w:type="dxa"/>
-          </w:tblCellMar>
-        </w:tblPrEx>
-        <w:trPr>
-          <w:trHeight w:val="397" w:hRule="atLeast"/>
-        </w:trPr>
-        <w:tc>
-          <w:tcPr>
-            <w:tcW w:w="1184" w:type="dxa"/>
-            <w:tcBorders>
-              <w:top w:val="single" w:color="00000A" w:sz="4" w:space="0"/>
-              <w:left w:val="single" w:color="00000A" w:sz="4" w:space="0"/>
-              <w:bottom w:val="single" w:color="00000A" w:sz="4" w:space="0"/>
-              <w:right w:val="single" w:color="00000A" w:sz="4" w:space="0"/>
-            </w:tcBorders>
-            <w:shd w:val="clear" w:color="auto" w:fill="auto"/>
-            <w:tcMar>
-              <w:left w:w="108" w:type="dxa"/>
-            </w:tcMar>
-            <w:vAlign w:val="center"/>
-          </w:tcPr>
-          <w:p>
-            <w:pPr>
-              <w:ind w:left="0"/>
-              <w:jc w:val="center"/>
-              <w:rPr>
-                <w:rFonts w:hint="default" w:ascii="Times New Roman" w:hAnsi="Times New Roman" w:cs="Times New Roman"/>
-                <w:sz w:val="20"/>
-                <w:szCs w:val="20"/>
-              </w:rPr>
-            </w:pPr>
-            <w:r>
-              <w:rPr>
-                <w:rFonts w:hint="default" w:ascii="Times New Roman" w:hAnsi="Times New Roman" w:cs="Times New Roman"/>
-                <w:sz w:val="20"/>
-                <w:szCs w:val="20"/>
-                <w:lang w:val="en"/>
-              </w:rPr>
-              <w:t>#{1}</w:t>
-            </w:r>
-          </w:p>
-        </w:tc>
-        <w:tc>
-          <w:tcPr>
-            <w:tcW w:w="1274" w:type="dxa"/>
-            <w:tcBorders>
-              <w:top w:val="single" w:color="00000A" w:sz="4" w:space="0"/>
-              <w:left w:val="single" w:color="00000A" w:sz="4" w:space="0"/>
-              <w:bottom w:val="single" w:color="00000A" w:sz="4" w:space="0"/>
-              <w:right w:val="single" w:color="00000A" w:sz="4" w:space="0"/>
-            </w:tcBorders>
-            <w:shd w:val="clear" w:color="auto" w:fill="auto"/>
-            <w:tcMar>
-              <w:left w:w="108" w:type="dxa"/>
-            </w:tcMar>
-            <w:vAlign w:val="center"/>
-          </w:tcPr>
-          <w:p>
-            <w:pPr>
-              <w:ind w:left="0"/>
-              <w:jc w:val="center"/>
-              <w:rPr>
-                <w:rFonts w:hint="default" w:ascii="Times New Roman" w:hAnsi="Times New Roman" w:cs="Times New Roman"/>
-                <w:sz w:val="20"/>
-                <w:szCs w:val="20"/>
-                <w:lang w:val="en"/>
-              </w:rPr>
-            </w:pPr>
-            <w:r>
-              <w:rPr>
-                <w:rFonts w:hint="default" w:ascii="Times New Roman" w:hAnsi="Times New Roman" w:cs="Times New Roman"/>
-                <w:sz w:val="20"/>
-                <w:szCs w:val="20"/>
-                <w:lang w:val="en"/>
-              </w:rPr>
-              <w:t>#{all1}</w:t>
-            </w:r>
-          </w:p>
-        </w:tc>
-        <w:tc>
-          <w:tcPr>
-            <w:tcW w:w="1230" w:type="dxa"/>
-            <w:tcBorders>
-              <w:top w:val="single" w:color="00000A" w:sz="4" w:space="0"/>
-              <w:left w:val="single" w:color="00000A" w:sz="4" w:space="0"/>
-              <w:bottom w:val="single" w:color="00000A" w:sz="4" w:space="0"/>
-              <w:right w:val="single" w:color="00000A" w:sz="4" w:space="0"/>
-            </w:tcBorders>
-            <w:shd w:val="clear" w:color="auto" w:fill="auto"/>
-            <w:tcMar>
-              <w:left w:w="108" w:type="dxa"/>
-            </w:tcMar>
-            <w:vAlign w:val="center"/>
-          </w:tcPr>
-          <w:p>
-            <w:pPr>
-              <w:ind w:left="0"/>
-              <w:jc w:val="center"/>
-              <w:rPr>
-                <w:rFonts w:hint="default" w:ascii="Times New Roman" w:hAnsi="Times New Roman" w:cs="Times New Roman"/>
-                <w:sz w:val="20"/>
-                <w:szCs w:val="20"/>
-                <w:lang w:val="en"/>
-              </w:rPr>
-            </w:pPr>
-            <w:r>
-              <w:rPr>
-                <w:rFonts w:hint="default" w:ascii="Times New Roman" w:hAnsi="Times New Roman" w:cs="Times New Roman"/>
-                <w:sz w:val="20"/>
-                <w:szCs w:val="20"/>
-                <w:lang w:val="en"/>
-              </w:rPr>
-              <w:t>#{pres1}</w:t>
-            </w:r>
-          </w:p>
-        </w:tc>
-        <w:tc>
-          <w:tcPr>
-            <w:tcW w:w="1078" w:type="dxa"/>
-            <w:tcBorders>
-              <w:top w:val="single" w:color="00000A" w:sz="4" w:space="0"/>
-              <w:left w:val="single" w:color="00000A" w:sz="4" w:space="0"/>
-              <w:bottom w:val="single" w:color="00000A" w:sz="4" w:space="0"/>
-              <w:right w:val="single" w:color="00000A" w:sz="4" w:space="0"/>
-            </w:tcBorders>
-            <w:shd w:val="clear" w:color="auto" w:fill="auto"/>
-            <w:tcMar>
-              <w:left w:w="108" w:type="dxa"/>
-            </w:tcMar>
-            <w:vAlign w:val="center"/>
-          </w:tcPr>
-          <w:p>
-            <w:pPr>
-              <w:ind w:left="0"/>
-              <w:jc w:val="center"/>
-              <w:rPr>
-                <w:rFonts w:hint="default" w:ascii="Times New Roman" w:hAnsi="Times New Roman" w:cs="Times New Roman"/>
-                <w:sz w:val="20"/>
-                <w:szCs w:val="20"/>
-                <w:lang w:val="en"/>
-              </w:rPr>
-            </w:pPr>
-            <w:r>
-              <w:rPr>
-                <w:rFonts w:hint="default" w:ascii="Times New Roman" w:hAnsi="Times New Roman" w:cs="Times New Roman"/>
-                <w:sz w:val="20"/>
-                <w:szCs w:val="20"/>
-                <w:lang w:val="en"/>
-              </w:rPr>
-              <w:t>#{duty1}</w:t>
-            </w:r>
-          </w:p>
-        </w:tc>
-        <w:tc>
-          <w:tcPr>
-            <w:tcW w:w="952" w:type="dxa"/>
-            <w:tcBorders>
-              <w:top w:val="single" w:color="00000A" w:sz="4" w:space="0"/>
-              <w:left w:val="single" w:color="00000A" w:sz="4" w:space="0"/>
-              <w:bottom w:val="single" w:color="00000A" w:sz="4" w:space="0"/>
-              <w:right w:val="single" w:color="00000A" w:sz="4" w:space="0"/>
-            </w:tcBorders>
-            <w:shd w:val="clear" w:color="auto" w:fill="auto"/>
-            <w:tcMar>
-              <w:left w:w="108" w:type="dxa"/>
-            </w:tcMar>
-            <w:vAlign w:val="center"/>
-          </w:tcPr>
-          <w:p>
-            <w:pPr>
-              <w:ind w:left="0" w:leftChars="0"/>
-              <w:jc w:val="center"/>
-              <w:rPr>
-                <w:rFonts w:hint="default" w:ascii="Times New Roman" w:hAnsi="Times New Roman" w:cs="Times New Roman"/>
-                <w:sz w:val="20"/>
-                <w:szCs w:val="20"/>
-                <w:lang w:val="en"/>
-              </w:rPr>
-            </w:pPr>
-            <w:r>
-              <w:rPr>
-                <w:rFonts w:hint="default" w:ascii="Times New Roman" w:hAnsi="Times New Roman" w:cs="Times New Roman"/>
-                <w:sz w:val="20"/>
-                <w:szCs w:val="20"/>
-                <w:lang w:val="en"/>
-              </w:rPr>
-              <w:t>#{ill1}</w:t>
-            </w:r>
-          </w:p>
-        </w:tc>
-        <w:tc>
-          <w:tcPr>
-            <w:tcW w:w="1193" w:type="dxa"/>
-            <w:tcBorders>
-              <w:top w:val="single" w:color="00000A" w:sz="4" w:space="0"/>
-              <w:left w:val="single" w:color="00000A" w:sz="4" w:space="0"/>
-              <w:bottom w:val="single" w:color="00000A" w:sz="4" w:space="0"/>
-              <w:right w:val="single" w:color="00000A" w:sz="4" w:space="0"/>
-            </w:tcBorders>
-            <w:shd w:val="clear" w:color="auto" w:fill="auto"/>
-            <w:tcMar>
-              <w:left w:w="108" w:type="dxa"/>
-            </w:tcMar>
-            <w:vAlign w:val="center"/>
-          </w:tcPr>
-          <w:p>
-            <w:pPr>
-              <w:ind w:left="0" w:leftChars="0"/>
-              <w:jc w:val="center"/>
-              <w:rPr>
-                <w:rFonts w:hint="default" w:ascii="Times New Roman" w:hAnsi="Times New Roman" w:cs="Times New Roman"/>
-                <w:sz w:val="20"/>
-                <w:szCs w:val="20"/>
-              </w:rPr>
-            </w:pPr>
-            <w:r>
-              <w:rPr>
-                <w:rFonts w:hint="default" w:ascii="Times New Roman" w:hAnsi="Times New Roman" w:cs="Times New Roman"/>
-                <w:sz w:val="20"/>
-                <w:szCs w:val="20"/>
-                <w:lang w:val="en"/>
-              </w:rPr>
-              <w:t>#{hosp1}</w:t>
-            </w:r>
-          </w:p>
-        </w:tc>
-        <w:tc>
-          <w:tcPr>
-            <w:tcW w:w="1234" w:type="dxa"/>
-            <w:tcBorders>
-              <w:top w:val="single" w:color="00000A" w:sz="4" w:space="0"/>
-              <w:left w:val="single" w:color="00000A" w:sz="4" w:space="0"/>
-              <w:bottom w:val="single" w:color="00000A" w:sz="4" w:space="0"/>
-              <w:right w:val="single" w:color="00000A" w:sz="4" w:space="0"/>
-            </w:tcBorders>
-            <w:shd w:val="clear" w:color="auto" w:fill="auto"/>
-            <w:tcMar>
-              <w:left w:w="108" w:type="dxa"/>
-            </w:tcMar>
-            <w:vAlign w:val="center"/>
-          </w:tcPr>
-          <w:p>
-            <w:pPr>
-              <w:ind w:left="0" w:leftChars="0"/>
-              <w:jc w:val="center"/>
-              <w:rPr>
-                <w:rFonts w:hint="default" w:ascii="Times New Roman" w:hAnsi="Times New Roman" w:cs="Times New Roman"/>
-                <w:sz w:val="20"/>
-                <w:szCs w:val="20"/>
-              </w:rPr>
-            </w:pPr>
-            <w:r>
-              <w:rPr>
-                <w:rFonts w:hint="default" w:ascii="Times New Roman" w:hAnsi="Times New Roman" w:cs="Times New Roman"/>
-                <w:sz w:val="20"/>
-                <w:szCs w:val="20"/>
-                <w:lang w:val="en"/>
-              </w:rPr>
-              <w:t>#{vac1}</w:t>
-            </w:r>
-          </w:p>
-        </w:tc>
-        <w:tc>
-          <w:tcPr>
-            <w:tcW w:w="1254" w:type="dxa"/>
-            <w:tcBorders>
-              <w:top w:val="single" w:color="00000A" w:sz="4" w:space="0"/>
-              <w:left w:val="single" w:color="00000A" w:sz="4" w:space="0"/>
-              <w:bottom w:val="single" w:color="00000A" w:sz="4" w:space="0"/>
-              <w:right w:val="single" w:color="00000A" w:sz="4" w:space="0"/>
-            </w:tcBorders>
-            <w:shd w:val="clear" w:color="auto" w:fill="auto"/>
-            <w:tcMar>
-              <w:left w:w="108" w:type="dxa"/>
-            </w:tcMar>
-            <w:vAlign w:val="center"/>
-          </w:tcPr>
-          <w:p>
-            <w:pPr>
-              <w:ind w:left="0" w:leftChars="0"/>
-              <w:jc w:val="center"/>
-              <w:rPr>
-                <w:rFonts w:hint="default" w:ascii="Times New Roman" w:hAnsi="Times New Roman" w:cs="Times New Roman"/>
-                <w:sz w:val="20"/>
-                <w:szCs w:val="20"/>
-              </w:rPr>
-            </w:pPr>
-            <w:r>
-              <w:rPr>
-                <w:rFonts w:hint="default" w:ascii="Times New Roman" w:hAnsi="Times New Roman" w:cs="Times New Roman"/>
-                <w:sz w:val="20"/>
-                <w:szCs w:val="20"/>
-                <w:lang w:val="en"/>
-              </w:rPr>
               <w:t>#{leave1}</w:t>
             </w:r>
           </w:p>
         </w:tc>
         <w:tc>
           <w:tcPr>
-            <w:tcW w:w="1622" w:type="dxa"/>
+            <w:tcW w:w="1915" w:type="dxa"/>
             <w:tcBorders>
               <w:top w:val="single" w:color="00000A" w:sz="4" w:space="0"/>
               <w:left w:val="single" w:color="00000A" w:sz="4" w:space="0"/>
@@ -2299,7 +2295,7 @@
         </w:tc>
         <w:tc>
           <w:tcPr>
-            <w:tcW w:w="1230" w:type="dxa"/>
+            <w:tcW w:w="1151" w:type="dxa"/>
             <w:tcBorders>
               <w:top w:val="single" w:color="00000A" w:sz="4" w:space="0"/>
               <w:left w:val="single" w:color="00000A" w:sz="4" w:space="0"/>
@@ -2336,7 +2332,7 @@
         </w:tc>
         <w:tc>
           <w:tcPr>
-            <w:tcW w:w="1078" w:type="dxa"/>
+            <w:tcW w:w="1016" w:type="dxa"/>
             <w:tcBorders>
               <w:top w:val="single" w:color="00000A" w:sz="4" w:space="0"/>
               <w:left w:val="single" w:color="00000A" w:sz="4" w:space="0"/>
@@ -2373,7 +2369,7 @@
         </w:tc>
         <w:tc>
           <w:tcPr>
-            <w:tcW w:w="952" w:type="dxa"/>
+            <w:tcW w:w="1004" w:type="dxa"/>
             <w:tcBorders>
               <w:top w:val="single" w:color="00000A" w:sz="4" w:space="0"/>
               <w:left w:val="single" w:color="00000A" w:sz="4" w:space="0"/>
@@ -2410,7 +2406,7 @@
         </w:tc>
         <w:tc>
           <w:tcPr>
-            <w:tcW w:w="1193" w:type="dxa"/>
+            <w:tcW w:w="1246" w:type="dxa"/>
             <w:tcBorders>
               <w:top w:val="single" w:color="00000A" w:sz="4" w:space="0"/>
               <w:left w:val="single" w:color="00000A" w:sz="4" w:space="0"/>
@@ -2446,7 +2442,7 @@
         </w:tc>
         <w:tc>
           <w:tcPr>
-            <w:tcW w:w="1234" w:type="dxa"/>
+            <w:tcW w:w="1200" w:type="dxa"/>
             <w:tcBorders>
               <w:top w:val="single" w:color="00000A" w:sz="4" w:space="0"/>
               <w:left w:val="single" w:color="00000A" w:sz="4" w:space="0"/>
@@ -2483,7 +2479,7 @@
         </w:tc>
         <w:tc>
           <w:tcPr>
-            <w:tcW w:w="1254" w:type="dxa"/>
+            <w:tcW w:w="1281" w:type="dxa"/>
             <w:tcBorders>
               <w:top w:val="single" w:color="00000A" w:sz="4" w:space="0"/>
               <w:left w:val="single" w:color="00000A" w:sz="4" w:space="0"/>
@@ -2519,7 +2515,7 @@
         </w:tc>
         <w:tc>
           <w:tcPr>
-            <w:tcW w:w="1622" w:type="dxa"/>
+            <w:tcW w:w="1915" w:type="dxa"/>
             <w:tcBorders>
               <w:top w:val="single" w:color="00000A" w:sz="4" w:space="0"/>
               <w:left w:val="single" w:color="00000A" w:sz="4" w:space="0"/>
@@ -2550,18 +2546,7 @@
                 <w:szCs w:val="20"/>
                 <w:lang w:val="en"/>
               </w:rPr>
-              <w:t>#{other</w:t>
-            </w:r>
-            <w:bookmarkStart w:id="0" w:name="_GoBack"/>
-            <w:bookmarkEnd w:id="0"/>
-            <w:r>
-              <w:rPr>
-                <w:rFonts w:hint="default" w:ascii="Times New Roman" w:hAnsi="Times New Roman" w:cs="Times New Roman"/>
-                <w:sz w:val="20"/>
-                <w:szCs w:val="20"/>
-                <w:lang w:val="en"/>
-              </w:rPr>
-              <w:t>}</w:t>
+              <w:t>#{other}</w:t>
             </w:r>
           </w:p>
         </w:tc>

</xml_diff>